<commit_message>
Agrego estrategia, y completo Readme.txt como pide enunciado
</commit_message>
<xml_diff>
--- a/Estrategia.docx
+++ b/Estrategia.docx
@@ -30,6 +30,79 @@
       <w:pPr>
         <w:jc w:val="both"/>
         <w:rPr>
+          <w:rFonts w:ascii="Times New Roman" w:hAnsi="Times New Roman" w:cs="Times New Roman"/>
+          <w:b/>
+          <w:bCs/>
+          <w:sz w:val="28"/>
+          <w:szCs w:val="28"/>
+          <w:lang w:val="es-AR"/>
+        </w:rPr>
+      </w:pPr>
+      <w:r>
+        <w:rPr>
+          <w:rFonts w:ascii="Times New Roman" w:hAnsi="Times New Roman" w:cs="Times New Roman"/>
+          <w:b/>
+          <w:bCs/>
+          <w:sz w:val="28"/>
+          <w:szCs w:val="28"/>
+          <w:lang w:val="es-AR"/>
+        </w:rPr>
+        <w:t>DER:</w:t>
+      </w:r>
+      <w:r>
+        <w:rPr>
+          <w:rFonts w:ascii="Times New Roman" w:hAnsi="Times New Roman" w:cs="Times New Roman"/>
+          <w:b/>
+          <w:bCs/>
+          <w:sz w:val="28"/>
+          <w:szCs w:val="28"/>
+          <w:lang w:val="es-AR"/>
+        </w:rPr>
+        <w:t xml:space="preserve"> </w:t>
+      </w:r>
+      <w:r>
+        <w:rPr>
+          <w:rFonts w:ascii="Times New Roman" w:hAnsi="Times New Roman" w:cs="Times New Roman"/>
+          <w:sz w:val="20"/>
+          <w:szCs w:val="20"/>
+          <w:lang w:val="es-AR"/>
+        </w:rPr>
+        <w:t>se envía también la imagen .</w:t>
+      </w:r>
+      <w:proofErr w:type="spellStart"/>
+      <w:r>
+        <w:rPr>
+          <w:rFonts w:ascii="Times New Roman" w:hAnsi="Times New Roman" w:cs="Times New Roman"/>
+          <w:sz w:val="20"/>
+          <w:szCs w:val="20"/>
+          <w:lang w:val="es-AR"/>
+        </w:rPr>
+        <w:t>jpeg</w:t>
+      </w:r>
+      <w:proofErr w:type="spellEnd"/>
+      <w:r>
+        <w:rPr>
+          <w:rFonts w:ascii="Times New Roman" w:hAnsi="Times New Roman" w:cs="Times New Roman"/>
+          <w:sz w:val="20"/>
+          <w:szCs w:val="20"/>
+          <w:lang w:val="es-AR"/>
+        </w:rPr>
+        <w:t xml:space="preserve"> para más claridad</w:t>
+      </w:r>
+      <w:r>
+        <w:rPr>
+          <w:rFonts w:ascii="Times New Roman" w:hAnsi="Times New Roman" w:cs="Times New Roman"/>
+          <w:sz w:val="20"/>
+          <w:szCs w:val="20"/>
+          <w:lang w:val="es-AR"/>
+        </w:rPr>
+        <w:t>.</w:t>
+      </w:r>
+    </w:p>
+    <w:p>
+      <w:pPr>
+        <w:jc w:val="both"/>
+        <w:rPr>
           <w:b/>
           <w:bCs/>
           <w:sz w:val="36"/>
@@ -38,6 +111,58 @@
           <w:lang w:val="es-AR"/>
         </w:rPr>
       </w:pPr>
+      <w:r>
+        <w:rPr>
+          <w:b/>
+          <w:bCs/>
+          <w:noProof/>
+          <w:sz w:val="36"/>
+          <w:szCs w:val="36"/>
+          <w:u w:val="single"/>
+          <w:lang w:val="es-AR"/>
+        </w:rPr>
+        <w:drawing>
+          <wp:inline distT="0" distB="0" distL="0" distR="0" wp14:anchorId="4FBBBC7A" wp14:editId="22A33421">
+            <wp:extent cx="6460191" cy="3797411"/>
+            <wp:effectExtent l="0" t="0" r="0" b="0"/>
+            <wp:docPr id="1" name="Imagen 1"/>
+            <wp:cNvGraphicFramePr>
+              <a:graphicFrameLocks xmlns:a="http://schemas.openxmlformats.org/drawingml/2006/main" noChangeAspect="1"/>
+            </wp:cNvGraphicFramePr>
+            <a:graphic xmlns:a="http://schemas.openxmlformats.org/drawingml/2006/main">
+              <a:graphicData uri="http://schemas.openxmlformats.org/drawingml/2006/picture">
+                <pic:pic xmlns:pic="http://schemas.openxmlformats.org/drawingml/2006/picture">
+                  <pic:nvPicPr>
+                    <pic:cNvPr id="1" name="GDD_Ofertas.jpeg"/>
+                    <pic:cNvPicPr/>
+                  </pic:nvPicPr>
+                  <pic:blipFill>
+                    <a:blip r:embed="rId6" cstate="print">
+                      <a:extLst>
+                        <a:ext uri="{28A0092B-C50C-407E-A947-70E740481C1C}">
+                          <a14:useLocalDpi xmlns:a14="http://schemas.microsoft.com/office/drawing/2010/main" val="0"/>
+                        </a:ext>
+                      </a:extLst>
+                    </a:blip>
+                    <a:stretch>
+                      <a:fillRect/>
+                    </a:stretch>
+                  </pic:blipFill>
+                  <pic:spPr>
+                    <a:xfrm>
+                      <a:off x="0" y="0"/>
+                      <a:ext cx="6489736" cy="3814778"/>
+                    </a:xfrm>
+                    <a:prstGeom prst="rect">
+                      <a:avLst/>
+                    </a:prstGeom>
+                  </pic:spPr>
+                </pic:pic>
+              </a:graphicData>
+            </a:graphic>
+          </wp:inline>
+        </w:drawing>
+      </w:r>
     </w:p>
     <w:p>
       <w:pPr>
@@ -286,6 +411,7 @@
           <w:szCs w:val="24"/>
           <w:lang w:val="es-AR"/>
         </w:rPr>
+        <w:lastRenderedPageBreak/>
         <w:t>Para dar de alta un cliente se verifica por constraint que el DNI no se repita, si bien el mail puede considerarse como unique, encontramos en la tabla maestra que clientes distintos tienen mismo mail</w:t>
       </w:r>
       <w:r>
@@ -512,7 +638,18 @@
           <w:szCs w:val="24"/>
           <w:lang w:val="es-AR"/>
         </w:rPr>
-        <w:t>El checkbox “Mostrar deshabilitados” permite mostrar también a aquellos usuarios que no se encuentran habilitados.</w:t>
+        <w:t>El checkbox “Mostrar deshabilitados</w:t>
+      </w:r>
+      <w:bookmarkStart w:id="0" w:name="_GoBack"/>
+      <w:bookmarkEnd w:id="0"/>
+      <w:r>
+        <w:rPr>
+          <w:rFonts w:ascii="Times New Roman" w:hAnsi="Times New Roman" w:cs="Times New Roman"/>
+          <w:sz w:val="24"/>
+          <w:szCs w:val="24"/>
+          <w:lang w:val="es-AR"/>
+        </w:rPr>
+        <w:t>” permite mostrar también a aquellos usuarios que no se encuentran habilitados.</w:t>
       </w:r>
     </w:p>
     <w:p>
@@ -614,7 +751,6 @@
           <w:szCs w:val="24"/>
           <w:lang w:val="es-AR"/>
         </w:rPr>
-        <w:lastRenderedPageBreak/>
         <w:t>Tanto en Alta como en Modificación:</w:t>
       </w:r>
     </w:p>
@@ -665,16 +801,7 @@
           <w:szCs w:val="24"/>
           <w:lang w:val="es-AR"/>
         </w:rPr>
-        <w:t>Todos los campos son obligatorios</w:t>
-      </w:r>
-      <w:r>
-        <w:rPr>
-          <w:rFonts w:ascii="Times New Roman" w:hAnsi="Times New Roman" w:cs="Times New Roman"/>
-          <w:sz w:val="24"/>
-          <w:szCs w:val="24"/>
-          <w:lang w:val="es-AR"/>
-        </w:rPr>
-        <w:t>.</w:t>
+        <w:t>Todos los campos son obligatorios.</w:t>
       </w:r>
     </w:p>
     <w:p>
@@ -699,43 +826,7 @@
           <w:szCs w:val="24"/>
           <w:lang w:val="es-AR"/>
         </w:rPr>
-        <w:t xml:space="preserve">El CUIT debe tener el formato correcto: dos dígitos, un </w:t>
-      </w:r>
-      <w:r>
-        <w:rPr>
-          <w:rFonts w:ascii="Times New Roman" w:hAnsi="Times New Roman" w:cs="Times New Roman"/>
-          <w:sz w:val="24"/>
-          <w:szCs w:val="24"/>
-          <w:lang w:val="es-AR"/>
-        </w:rPr>
-        <w:t>guion</w:t>
-      </w:r>
-      <w:r>
-        <w:rPr>
-          <w:rFonts w:ascii="Times New Roman" w:hAnsi="Times New Roman" w:cs="Times New Roman"/>
-          <w:sz w:val="24"/>
-          <w:szCs w:val="24"/>
-          <w:lang w:val="es-AR"/>
-        </w:rPr>
-        <w:t xml:space="preserve">, ocho dígitos, un </w:t>
-      </w:r>
-      <w:r>
-        <w:rPr>
-          <w:rFonts w:ascii="Times New Roman" w:hAnsi="Times New Roman" w:cs="Times New Roman"/>
-          <w:sz w:val="24"/>
-          <w:szCs w:val="24"/>
-          <w:lang w:val="es-AR"/>
-        </w:rPr>
-        <w:t>guion</w:t>
-      </w:r>
-      <w:r>
-        <w:rPr>
-          <w:rFonts w:ascii="Times New Roman" w:hAnsi="Times New Roman" w:cs="Times New Roman"/>
-          <w:sz w:val="24"/>
-          <w:szCs w:val="24"/>
-          <w:lang w:val="es-AR"/>
-        </w:rPr>
-        <w:t>, un dígito.</w:t>
+        <w:t>El CUIT debe tener el formato correcto: dos dígitos, un guion, ocho dígitos, un guion, un dígito.</w:t>
       </w:r>
     </w:p>
     <w:p>
@@ -1135,8 +1226,6 @@
         </w:rPr>
         <w:t>Carga Crédito:</w:t>
       </w:r>
-      <w:bookmarkStart w:id="0" w:name="_GoBack"/>
-      <w:bookmarkEnd w:id="0"/>
     </w:p>
     <w:p>
       <w:pPr>
@@ -1256,7 +1345,6 @@
           <w:szCs w:val="28"/>
           <w:lang w:val="es-AR"/>
         </w:rPr>
-        <w:lastRenderedPageBreak/>
         <w:t>Creación de Ofertas</w:t>
       </w:r>
     </w:p>
@@ -1605,6 +1693,7 @@
           <w:szCs w:val="24"/>
           <w:lang w:val="es-AR"/>
         </w:rPr>
+        <w:lastRenderedPageBreak/>
         <w:t>El sistema muestra por pantallas todas las oferta</w:t>
       </w:r>
       <w:r>
@@ -1825,7 +1914,6 @@
           <w:szCs w:val="28"/>
           <w:lang w:val="es-AR"/>
         </w:rPr>
-        <w:lastRenderedPageBreak/>
         <w:t>Facturación</w:t>
       </w:r>
     </w:p>
@@ -2074,6 +2162,7 @@
           <w:szCs w:val="28"/>
           <w:lang w:val="es-AR"/>
         </w:rPr>
+        <w:lastRenderedPageBreak/>
         <w:t>Otras Consideraciones</w:t>
       </w:r>
     </w:p>
@@ -3734,4 +3823,16 @@
   <a:objectDefaults/>
   <a:extraClrSchemeLst/>
 </a:theme>
+</file>
+
+<file path=customXml/item1.xml><?xml version="1.0" encoding="utf-8"?>
+<b:Sources xmlns:b="http://schemas.openxmlformats.org/officeDocument/2006/bibliography" xmlns="http://schemas.openxmlformats.org/officeDocument/2006/bibliography" SelectedStyle="\APASixthEditionOfficeOnline.xsl" StyleName="APA" Version="6"/>
+</file>
+
+<file path=customXml/itemProps1.xml><?xml version="1.0" encoding="utf-8"?>
+<ds:datastoreItem xmlns:ds="http://schemas.openxmlformats.org/officeDocument/2006/customXml" ds:itemID="{91683F1C-FC32-4406-82F1-4FF6248719AE}">
+  <ds:schemaRefs>
+    <ds:schemaRef ds:uri="http://schemas.openxmlformats.org/officeDocument/2006/bibliography"/>
+  </ds:schemaRefs>
+</ds:datastoreItem>
 </file>
</xml_diff>